<commit_message>
Updated Technical Architecture and README
</commit_message>
<xml_diff>
--- a/Technical Architecture.docx
+++ b/Technical Architecture.docx
@@ -38,14 +38,12 @@
     </w:p>
     <w:p>
       <w:pPr>
-        <w:pStyle w:val="Corpo"/>
-        <w:bidi w:val="0"/>
+        <w:pStyle w:val="Corpo A"/>
       </w:pPr>
     </w:p>
     <w:p>
       <w:pPr>
         <w:pStyle w:val="Intestazione"/>
-        <w:bidi w:val="0"/>
       </w:pPr>
       <w:r>
         <w:rPr>
@@ -56,30 +54,40 @@
     </w:p>
     <w:p>
       <w:pPr>
-        <w:pStyle w:val="Corpo"/>
-        <w:bidi w:val="0"/>
-      </w:pPr>
-    </w:p>
-    <w:p>
-      <w:pPr>
-        <w:pStyle w:val="Corpo"/>
-        <w:bidi w:val="0"/>
-      </w:pPr>
-      <w:r>
-        <w:rPr>
-          <w:rtl w:val="0"/>
-        </w:rPr>
-        <w:t>Sandro Marussich: Project Manager, Fullstack Developer</w:t>
-      </w:r>
-    </w:p>
-    <w:p>
-      <w:pPr>
-        <w:pStyle w:val="Corpo"/>
-        <w:bidi w:val="0"/>
-      </w:pPr>
-      <w:r>
-        <w:rPr>
-          <w:rtl w:val="0"/>
+        <w:pStyle w:val="Corpo A"/>
+      </w:pPr>
+    </w:p>
+    <w:p>
+      <w:pPr>
+        <w:pStyle w:val="Corpo A"/>
+      </w:pPr>
+      <w:r>
+        <w:rPr>
+          <w:rtl w:val="0"/>
+        </w:rPr>
+        <w:t xml:space="preserve">Sandro Marussich: Project Manager, </w:t>
+      </w:r>
+      <w:r>
+        <w:rPr>
+          <w:rtl w:val="0"/>
+        </w:rPr>
+        <w:t>Front-end</w:t>
+      </w:r>
+      <w:r>
+        <w:rPr>
+          <w:rtl w:val="0"/>
+        </w:rPr>
+        <w:t xml:space="preserve"> Developer</w:t>
+      </w:r>
+    </w:p>
+    <w:p>
+      <w:pPr>
+        <w:pStyle w:val="Corpo A"/>
+      </w:pPr>
+      <w:r>
+        <w:rPr>
+          <w:rtl w:val="0"/>
+          <w:lang w:val="it-IT"/>
         </w:rPr>
         <w:t xml:space="preserve">Camilla Giaccari: </w:t>
       </w:r>
@@ -88,17 +96,31 @@
           <w:rtl w:val="0"/>
           <w:lang w:val="en-US"/>
         </w:rPr>
-        <w:t>Project Manager, Fullstack Developer</w:t>
-      </w:r>
-    </w:p>
-    <w:p>
-      <w:pPr>
-        <w:pStyle w:val="Corpo"/>
-        <w:bidi w:val="0"/>
-      </w:pPr>
-      <w:r>
-        <w:rPr>
-          <w:rtl w:val="0"/>
+        <w:t xml:space="preserve">Project Manager, </w:t>
+      </w:r>
+      <w:r>
+        <w:rPr>
+          <w:rtl w:val="0"/>
+          <w:lang w:val="en-US"/>
+        </w:rPr>
+        <w:t>Front-end</w:t>
+      </w:r>
+      <w:r>
+        <w:rPr>
+          <w:rtl w:val="0"/>
+          <w:lang w:val="en-US"/>
+        </w:rPr>
+        <w:t xml:space="preserve"> Developer</w:t>
+      </w:r>
+    </w:p>
+    <w:p>
+      <w:pPr>
+        <w:pStyle w:val="Corpo A"/>
+      </w:pPr>
+      <w:r>
+        <w:rPr>
+          <w:rtl w:val="0"/>
+          <w:lang w:val="it-IT"/>
         </w:rPr>
         <w:t xml:space="preserve">Lorenzo Giaccari: </w:t>
       </w:r>
@@ -107,19 +129,31 @@
           <w:rtl w:val="0"/>
           <w:lang w:val="en-US"/>
         </w:rPr>
-        <w:t>Project Manager, Fullstack Developer</w:t>
-      </w:r>
-    </w:p>
-    <w:p>
-      <w:pPr>
-        <w:pStyle w:val="Corpo"/>
-        <w:bidi w:val="0"/>
+        <w:t xml:space="preserve">Project Manager, </w:t>
+      </w:r>
+      <w:r>
+        <w:rPr>
+          <w:rtl w:val="0"/>
+          <w:lang w:val="en-US"/>
+        </w:rPr>
+        <w:t>Back-end</w:t>
+      </w:r>
+      <w:r>
+        <w:rPr>
+          <w:rtl w:val="0"/>
+          <w:lang w:val="en-US"/>
+        </w:rPr>
+        <w:t xml:space="preserve"> Developer</w:t>
+      </w:r>
+    </w:p>
+    <w:p>
+      <w:pPr>
+        <w:pStyle w:val="Corpo A"/>
       </w:pPr>
     </w:p>
     <w:p>
       <w:pPr>
         <w:pStyle w:val="Intestazione"/>
-        <w:bidi w:val="0"/>
       </w:pPr>
       <w:r>
         <w:rPr>
@@ -130,94 +164,133 @@
     </w:p>
     <w:p>
       <w:pPr>
-        <w:pStyle w:val="Corpo"/>
+        <w:pStyle w:val="Corpo A"/>
         <w:numPr>
           <w:ilvl w:val="0"/>
           <w:numId w:val="2"/>
         </w:numPr>
-        <w:bidi w:val="0"/>
-      </w:pPr>
-      <w:r>
-        <w:rPr>
-          <w:rtl w:val="0"/>
+        <w:rPr>
+          <w:lang w:val="it-IT"/>
+        </w:rPr>
+      </w:pPr>
+      <w:r>
+        <w:rPr>
+          <w:rtl w:val="0"/>
+          <w:lang w:val="it-IT"/>
         </w:rPr>
         <w:t>Utenti.csv</w:t>
       </w:r>
     </w:p>
     <w:p>
       <w:pPr>
-        <w:pStyle w:val="Corpo"/>
+        <w:pStyle w:val="Corpo A"/>
         <w:numPr>
           <w:ilvl w:val="0"/>
           <w:numId w:val="2"/>
         </w:numPr>
-        <w:bidi w:val="0"/>
-      </w:pPr>
-      <w:r>
-        <w:rPr>
-          <w:rtl w:val="0"/>
+        <w:rPr>
+          <w:lang w:val="it-IT"/>
+        </w:rPr>
+      </w:pPr>
+      <w:r>
+        <w:rPr>
+          <w:rtl w:val="0"/>
+          <w:lang w:val="it-IT"/>
         </w:rPr>
         <w:t>Messaggi.csv</w:t>
       </w:r>
     </w:p>
     <w:p>
       <w:pPr>
-        <w:pStyle w:val="Corpo"/>
+        <w:pStyle w:val="Corpo A"/>
         <w:numPr>
           <w:ilvl w:val="0"/>
           <w:numId w:val="2"/>
         </w:numPr>
-        <w:bidi w:val="0"/>
-      </w:pPr>
-      <w:r>
-        <w:rPr>
-          <w:rtl w:val="0"/>
+        <w:rPr>
+          <w:lang w:val="it-IT"/>
+        </w:rPr>
+      </w:pPr>
+      <w:r>
+        <w:rPr>
+          <w:rtl w:val="0"/>
+          <w:lang w:val="it-IT"/>
         </w:rPr>
         <w:t>Login.py</w:t>
       </w:r>
     </w:p>
     <w:p>
       <w:pPr>
-        <w:pStyle w:val="Corpo"/>
+        <w:pStyle w:val="Corpo A"/>
         <w:numPr>
           <w:ilvl w:val="0"/>
           <w:numId w:val="2"/>
         </w:numPr>
-        <w:bidi w:val="0"/>
-      </w:pPr>
-      <w:r>
-        <w:rPr>
-          <w:rtl w:val="0"/>
+        <w:rPr>
+          <w:lang w:val="it-IT"/>
+        </w:rPr>
+      </w:pPr>
+      <w:r>
+        <w:rPr>
+          <w:rtl w:val="0"/>
+          <w:lang w:val="it-IT"/>
+        </w:rPr>
+        <w:t>Pages:</w:t>
+      </w:r>
+    </w:p>
+    <w:p>
+      <w:pPr>
+        <w:pStyle w:val="Corpo A"/>
+        <w:numPr>
+          <w:ilvl w:val="1"/>
+          <w:numId w:val="2"/>
+        </w:numPr>
+        <w:rPr>
+          <w:lang w:val="it-IT"/>
+        </w:rPr>
+      </w:pPr>
+      <w:r>
+        <w:rPr>
+          <w:rtl w:val="0"/>
+          <w:lang w:val="it-IT"/>
         </w:rPr>
         <w:t>Chatroom.py</w:t>
       </w:r>
     </w:p>
     <w:p>
       <w:pPr>
-        <w:pStyle w:val="Corpo"/>
+        <w:pStyle w:val="Corpo A"/>
         <w:numPr>
           <w:ilvl w:val="0"/>
           <w:numId w:val="2"/>
         </w:numPr>
-        <w:bidi w:val="0"/>
-      </w:pPr>
-      <w:r>
-        <w:rPr>
-          <w:rtl w:val="0"/>
-        </w:rPr>
-        <w:t>README.txt</w:t>
-      </w:r>
-    </w:p>
-    <w:p>
-      <w:pPr>
-        <w:pStyle w:val="Corpo"/>
-        <w:bidi w:val="0"/>
+        <w:rPr>
+          <w:lang w:val="it-IT"/>
+        </w:rPr>
+      </w:pPr>
+      <w:r>
+        <w:rPr>
+          <w:rtl w:val="0"/>
+          <w:lang w:val="it-IT"/>
+        </w:rPr>
+        <w:t>README.</w:t>
+      </w:r>
+      <w:r>
+        <w:rPr>
+          <w:rtl w:val="0"/>
+          <w:lang w:val="it-IT"/>
+        </w:rPr>
+        <w:t>md</w:t>
+      </w:r>
+    </w:p>
+    <w:p>
+      <w:pPr>
+        <w:pStyle w:val="Corpo A"/>
       </w:pPr>
     </w:p>
     <w:p>
       <w:pPr>
         <w:pStyle w:val="Intestazione"/>
-        <w:bidi w:val="0"/>
       </w:pPr>
       <w:r>
         <w:rPr>
@@ -228,8 +301,7 @@
     </w:p>
     <w:p>
       <w:pPr>
-        <w:pStyle w:val="Corpo"/>
-        <w:bidi w:val="0"/>
+        <w:pStyle w:val="Corpo A"/>
       </w:pPr>
       <w:r>
         <w:rPr>
@@ -240,14 +312,12 @@
     </w:p>
     <w:p>
       <w:pPr>
-        <w:pStyle w:val="Corpo"/>
-        <w:bidi w:val="0"/>
+        <w:pStyle w:val="Corpo A"/>
       </w:pPr>
     </w:p>
     <w:p>
       <w:pPr>
         <w:pStyle w:val="Intestazione"/>
-        <w:bidi w:val="0"/>
       </w:pPr>
       <w:r>
         <w:rPr>
@@ -258,39 +328,54 @@
     </w:p>
     <w:p>
       <w:pPr>
-        <w:pStyle w:val="Corpo"/>
-        <w:bidi w:val="0"/>
-      </w:pPr>
-      <w:r>
-        <w:rPr>
-          <w:rtl w:val="0"/>
-        </w:rPr>
-        <w:t>Monolithic design with back-end and front-end of login in the same file (login.py) and back-end and front-end of chatroom in the same file (chatroom.py).</w:t>
-      </w:r>
-    </w:p>
-    <w:p>
-      <w:pPr>
-        <w:pStyle w:val="Corpo"/>
-        <w:bidi w:val="0"/>
-      </w:pPr>
-    </w:p>
-    <w:p>
-      <w:pPr>
-        <w:pStyle w:val="Corpo"/>
-        <w:bidi w:val="0"/>
-      </w:pPr>
-    </w:p>
-    <w:p>
-      <w:pPr>
-        <w:pStyle w:val="Corpo"/>
-        <w:bidi w:val="0"/>
+        <w:pStyle w:val="Corpo A"/>
+      </w:pPr>
+      <w:r>
+        <w:rPr>
+          <w:rtl w:val="0"/>
+        </w:rPr>
+        <w:t>Monolithic design with back-end and front-end of login in the same file (l</w:t>
+      </w:r>
+      <w:r>
+        <w:rPr>
+          <w:rtl w:val="0"/>
+        </w:rPr>
+        <w:t>o</w:t>
+      </w:r>
+      <w:r>
+        <w:rPr>
+          <w:rtl w:val="0"/>
+        </w:rPr>
+        <w:t>gin.py) and back-end and front-end of chatroom in the same file (chatroom</w:t>
+      </w:r>
+      <w:r>
+        <w:rPr>
+          <w:rtl w:val="0"/>
+        </w:rPr>
+        <w:t>.</w:t>
+      </w:r>
+      <w:r>
+        <w:rPr>
+          <w:rtl w:val="0"/>
+        </w:rPr>
+        <w:t>py).</w:t>
+      </w:r>
+    </w:p>
+    <w:p>
+      <w:pPr>
+        <w:pStyle w:val="Corpo A"/>
+      </w:pPr>
+    </w:p>
+    <w:p>
+      <w:pPr>
+        <w:pStyle w:val="Corpo A"/>
       </w:pPr>
       <w:r/>
     </w:p>
     <w:sectPr>
       <w:headerReference w:type="default" r:id="rId4"/>
       <w:footerReference w:type="default" r:id="rId5"/>
-      <w:pgSz w:w="11906" w:h="16838" w:orient="portrait"/>
+      <w:pgSz w:w="11900" w:h="16840" w:orient="portrait"/>
       <w:pgMar w:top="1134" w:right="1134" w:bottom="1134" w:left="1134" w:header="709" w:footer="850"/>
       <w:bidi w:val="0"/>
     </w:sectPr>
@@ -301,6 +386,10 @@
 <file path=word/footer1.xml><?xml version="1.0" encoding="utf-8"?>
 <w:ftr xmlns:r="http://schemas.openxmlformats.org/officeDocument/2006/relationships" xmlns:wp="http://schemas.openxmlformats.org/drawingml/2006/wordprocessingDrawing" xmlns:w="http://schemas.openxmlformats.org/wordprocessingml/2006/main" xmlns:w10="urn:schemas-microsoft-com:office:word" xmlns:w14="http://schemas.microsoft.com/office/word/2010/wordml" xmlns:wps="http://schemas.microsoft.com/office/word/2010/wordprocessingShape" xmlns:wpg="http://schemas.microsoft.com/office/word/2010/wordprocessingGroup" xmlns:mc="http://schemas.openxmlformats.org/markup-compatibility/2006" xmlns:v="urn:schemas-microsoft-com:vml" xmlns:o="urn:schemas-microsoft-com:office:office" xmlns:m="http://schemas.openxmlformats.org/officeDocument/2006/math" mc:Ignorable="w14">
   <w:p>
+    <w:pPr>
+      <w:pStyle w:val="Intestazione e piè di pagina"/>
+      <w:bidi w:val="0"/>
+    </w:pPr>
     <w:r/>
   </w:p>
 </w:ftr>
@@ -309,6 +398,10 @@
 <file path=word/header1.xml><?xml version="1.0" encoding="utf-8"?>
 <w:hdr xmlns:r="http://schemas.openxmlformats.org/officeDocument/2006/relationships" xmlns:wp="http://schemas.openxmlformats.org/drawingml/2006/wordprocessingDrawing" xmlns:w="http://schemas.openxmlformats.org/wordprocessingml/2006/main" xmlns:w10="urn:schemas-microsoft-com:office:word" xmlns:w14="http://schemas.microsoft.com/office/word/2010/wordml" xmlns:wps="http://schemas.microsoft.com/office/word/2010/wordprocessingShape" xmlns:wpg="http://schemas.microsoft.com/office/word/2010/wordprocessingGroup" xmlns:mc="http://schemas.openxmlformats.org/markup-compatibility/2006" xmlns:v="urn:schemas-microsoft-com:vml" xmlns:o="urn:schemas-microsoft-com:office:office" xmlns:m="http://schemas.openxmlformats.org/officeDocument/2006/math" mc:Ignorable="w14">
   <w:p>
+    <w:pPr>
+      <w:pStyle w:val="Intestazione e piè di pagina"/>
+      <w:bidi w:val="0"/>
+    </w:pPr>
     <w:r/>
   </w:p>
 </w:hdr>
@@ -333,7 +426,11 @@
         <w:ind w:left="229" w:hanging="229"/>
       </w:pPr>
       <w:rPr>
-        <w:rFonts w:hAnsi="Arial Unicode MS"/>
+        <w:rFonts w:ascii="Helvetica Neue" w:cs="Helvetica Neue" w:hAnsi="Helvetica Neue" w:eastAsia="Helvetica Neue"/>
+        <w:b w:val="0"/>
+        <w:bCs w:val="0"/>
+        <w:i w:val="0"/>
+        <w:iCs w:val="0"/>
         <w:caps w:val="0"/>
         <w:smallCaps w:val="0"/>
         <w:strike w:val="0"/>
@@ -344,7 +441,7 @@
         <w:spacing w:val="0"/>
         <w:w w:val="100"/>
         <w:kern w:val="0"/>
-        <w:position w:val="-2"/>
+        <w:position w:val="0"/>
         <w:highlight w:val="none"/>
         <w:vertAlign w:val="baseline"/>
       </w:rPr>
@@ -359,7 +456,11 @@
         <w:ind w:left="409" w:hanging="229"/>
       </w:pPr>
       <w:rPr>
-        <w:rFonts w:hAnsi="Arial Unicode MS"/>
+        <w:rFonts w:ascii="Helvetica Neue" w:cs="Helvetica Neue" w:hAnsi="Helvetica Neue" w:eastAsia="Helvetica Neue"/>
+        <w:b w:val="0"/>
+        <w:bCs w:val="0"/>
+        <w:i w:val="0"/>
+        <w:iCs w:val="0"/>
         <w:caps w:val="0"/>
         <w:smallCaps w:val="0"/>
         <w:strike w:val="0"/>
@@ -370,7 +471,7 @@
         <w:spacing w:val="0"/>
         <w:w w:val="100"/>
         <w:kern w:val="0"/>
-        <w:position w:val="-2"/>
+        <w:position w:val="0"/>
         <w:highlight w:val="none"/>
         <w:vertAlign w:val="baseline"/>
       </w:rPr>
@@ -385,7 +486,11 @@
         <w:ind w:left="589" w:hanging="229"/>
       </w:pPr>
       <w:rPr>
-        <w:rFonts w:hAnsi="Arial Unicode MS"/>
+        <w:rFonts w:ascii="Helvetica Neue" w:cs="Helvetica Neue" w:hAnsi="Helvetica Neue" w:eastAsia="Helvetica Neue"/>
+        <w:b w:val="0"/>
+        <w:bCs w:val="0"/>
+        <w:i w:val="0"/>
+        <w:iCs w:val="0"/>
         <w:caps w:val="0"/>
         <w:smallCaps w:val="0"/>
         <w:strike w:val="0"/>
@@ -396,7 +501,7 @@
         <w:spacing w:val="0"/>
         <w:w w:val="100"/>
         <w:kern w:val="0"/>
-        <w:position w:val="-2"/>
+        <w:position w:val="0"/>
         <w:highlight w:val="none"/>
         <w:vertAlign w:val="baseline"/>
       </w:rPr>
@@ -411,7 +516,11 @@
         <w:ind w:left="769" w:hanging="229"/>
       </w:pPr>
       <w:rPr>
-        <w:rFonts w:hAnsi="Arial Unicode MS"/>
+        <w:rFonts w:ascii="Helvetica Neue" w:cs="Helvetica Neue" w:hAnsi="Helvetica Neue" w:eastAsia="Helvetica Neue"/>
+        <w:b w:val="0"/>
+        <w:bCs w:val="0"/>
+        <w:i w:val="0"/>
+        <w:iCs w:val="0"/>
         <w:caps w:val="0"/>
         <w:smallCaps w:val="0"/>
         <w:strike w:val="0"/>
@@ -422,7 +531,7 @@
         <w:spacing w:val="0"/>
         <w:w w:val="100"/>
         <w:kern w:val="0"/>
-        <w:position w:val="-2"/>
+        <w:position w:val="0"/>
         <w:highlight w:val="none"/>
         <w:vertAlign w:val="baseline"/>
       </w:rPr>
@@ -437,7 +546,11 @@
         <w:ind w:left="949" w:hanging="229"/>
       </w:pPr>
       <w:rPr>
-        <w:rFonts w:hAnsi="Arial Unicode MS"/>
+        <w:rFonts w:ascii="Helvetica Neue" w:cs="Helvetica Neue" w:hAnsi="Helvetica Neue" w:eastAsia="Helvetica Neue"/>
+        <w:b w:val="0"/>
+        <w:bCs w:val="0"/>
+        <w:i w:val="0"/>
+        <w:iCs w:val="0"/>
         <w:caps w:val="0"/>
         <w:smallCaps w:val="0"/>
         <w:strike w:val="0"/>
@@ -448,7 +561,7 @@
         <w:spacing w:val="0"/>
         <w:w w:val="100"/>
         <w:kern w:val="0"/>
-        <w:position w:val="-2"/>
+        <w:position w:val="0"/>
         <w:highlight w:val="none"/>
         <w:vertAlign w:val="baseline"/>
       </w:rPr>
@@ -463,7 +576,11 @@
         <w:ind w:left="1129" w:hanging="229"/>
       </w:pPr>
       <w:rPr>
-        <w:rFonts w:hAnsi="Arial Unicode MS"/>
+        <w:rFonts w:ascii="Helvetica Neue" w:cs="Helvetica Neue" w:hAnsi="Helvetica Neue" w:eastAsia="Helvetica Neue"/>
+        <w:b w:val="0"/>
+        <w:bCs w:val="0"/>
+        <w:i w:val="0"/>
+        <w:iCs w:val="0"/>
         <w:caps w:val="0"/>
         <w:smallCaps w:val="0"/>
         <w:strike w:val="0"/>
@@ -474,7 +591,7 @@
         <w:spacing w:val="0"/>
         <w:w w:val="100"/>
         <w:kern w:val="0"/>
-        <w:position w:val="-2"/>
+        <w:position w:val="0"/>
         <w:highlight w:val="none"/>
         <w:vertAlign w:val="baseline"/>
       </w:rPr>
@@ -489,7 +606,11 @@
         <w:ind w:left="1309" w:hanging="229"/>
       </w:pPr>
       <w:rPr>
-        <w:rFonts w:hAnsi="Arial Unicode MS"/>
+        <w:rFonts w:ascii="Helvetica Neue" w:cs="Helvetica Neue" w:hAnsi="Helvetica Neue" w:eastAsia="Helvetica Neue"/>
+        <w:b w:val="0"/>
+        <w:bCs w:val="0"/>
+        <w:i w:val="0"/>
+        <w:iCs w:val="0"/>
         <w:caps w:val="0"/>
         <w:smallCaps w:val="0"/>
         <w:strike w:val="0"/>
@@ -500,7 +621,7 @@
         <w:spacing w:val="0"/>
         <w:w w:val="100"/>
         <w:kern w:val="0"/>
-        <w:position w:val="-2"/>
+        <w:position w:val="0"/>
         <w:highlight w:val="none"/>
         <w:vertAlign w:val="baseline"/>
       </w:rPr>
@@ -515,7 +636,11 @@
         <w:ind w:left="1489" w:hanging="229"/>
       </w:pPr>
       <w:rPr>
-        <w:rFonts w:hAnsi="Arial Unicode MS"/>
+        <w:rFonts w:ascii="Helvetica Neue" w:cs="Helvetica Neue" w:hAnsi="Helvetica Neue" w:eastAsia="Helvetica Neue"/>
+        <w:b w:val="0"/>
+        <w:bCs w:val="0"/>
+        <w:i w:val="0"/>
+        <w:iCs w:val="0"/>
         <w:caps w:val="0"/>
         <w:smallCaps w:val="0"/>
         <w:strike w:val="0"/>
@@ -526,7 +651,7 @@
         <w:spacing w:val="0"/>
         <w:w w:val="100"/>
         <w:kern w:val="0"/>
-        <w:position w:val="-2"/>
+        <w:position w:val="0"/>
         <w:highlight w:val="none"/>
         <w:vertAlign w:val="baseline"/>
       </w:rPr>
@@ -541,7 +666,11 @@
         <w:ind w:left="1669" w:hanging="229"/>
       </w:pPr>
       <w:rPr>
-        <w:rFonts w:hAnsi="Arial Unicode MS"/>
+        <w:rFonts w:ascii="Helvetica Neue" w:cs="Helvetica Neue" w:hAnsi="Helvetica Neue" w:eastAsia="Helvetica Neue"/>
+        <w:b w:val="0"/>
+        <w:bCs w:val="0"/>
+        <w:i w:val="0"/>
+        <w:iCs w:val="0"/>
         <w:caps w:val="0"/>
         <w:smallCaps w:val="0"/>
         <w:strike w:val="0"/>
@@ -552,7 +681,7 @@
         <w:spacing w:val="0"/>
         <w:w w:val="100"/>
         <w:kern w:val="0"/>
-        <w:position w:val="-2"/>
+        <w:position w:val="0"/>
         <w:highlight w:val="none"/>
         <w:vertAlign w:val="baseline"/>
       </w:rPr>
@@ -674,9 +803,49 @@
     <w:next w:val="No List"/>
     <w:pPr/>
   </w:style>
+  <w:style w:type="paragraph" w:styleId="Intestazione e piè di pagina">
+    <w:name w:val="Intestazione e piè di pagina"/>
+    <w:next w:val="Intestazione e piè di pagina"/>
+    <w:pPr>
+      <w:keepNext w:val="0"/>
+      <w:keepLines w:val="0"/>
+      <w:pageBreakBefore w:val="0"/>
+      <w:widowControl w:val="1"/>
+      <w:shd w:val="clear" w:color="auto" w:fill="auto"/>
+      <w:tabs>
+        <w:tab w:val="right" w:pos="9020"/>
+      </w:tabs>
+      <w:suppressAutoHyphens w:val="0"/>
+      <w:bidi w:val="0"/>
+      <w:spacing w:before="0" w:after="0" w:line="240" w:lineRule="auto"/>
+      <w:ind w:left="0" w:right="0" w:firstLine="0"/>
+      <w:jc w:val="left"/>
+      <w:outlineLvl w:val="9"/>
+    </w:pPr>
+    <w:rPr>
+      <w:rFonts w:ascii="Helvetica Neue" w:cs="Arial Unicode MS" w:hAnsi="Helvetica Neue" w:eastAsia="Arial Unicode MS"/>
+      <w:b w:val="0"/>
+      <w:bCs w:val="0"/>
+      <w:i w:val="0"/>
+      <w:iCs w:val="0"/>
+      <w:caps w:val="0"/>
+      <w:smallCaps w:val="0"/>
+      <w:strike w:val="0"/>
+      <w:dstrike w:val="0"/>
+      <w:outline w:val="0"/>
+      <w:color w:val="000000"/>
+      <w:spacing w:val="0"/>
+      <w:kern w:val="0"/>
+      <w:position w:val="0"/>
+      <w:sz w:val="24"/>
+      <w:szCs w:val="24"/>
+      <w:u w:val="none"/>
+      <w:vertAlign w:val="baseline"/>
+    </w:rPr>
+  </w:style>
   <w:style w:type="paragraph" w:styleId="Titolo">
     <w:name w:val="Titolo"/>
-    <w:next w:val="Corpo"/>
+    <w:next w:val="Corpo A"/>
     <w:pPr>
       <w:keepNext w:val="1"/>
       <w:keepLines w:val="0"/>
@@ -707,14 +876,14 @@
       <w:position w:val="0"/>
       <w:sz w:val="60"/>
       <w:szCs w:val="60"/>
-      <w:u w:val="none"/>
+      <w:u w:val="none" w:color="000000"/>
       <w:vertAlign w:val="baseline"/>
       <w:lang w:val="it-IT"/>
     </w:rPr>
   </w:style>
-  <w:style w:type="paragraph" w:styleId="Corpo">
-    <w:name w:val="Corpo"/>
-    <w:next w:val="Corpo"/>
+  <w:style w:type="paragraph" w:styleId="Corpo A">
+    <w:name w:val="Corpo A"/>
+    <w:next w:val="Corpo A"/>
     <w:pPr>
       <w:keepNext w:val="0"/>
       <w:keepLines w:val="0"/>
@@ -745,14 +914,14 @@
       <w:position w:val="0"/>
       <w:sz w:val="28"/>
       <w:szCs w:val="28"/>
-      <w:u w:val="none"/>
+      <w:u w:val="none" w:color="000000"/>
       <w:vertAlign w:val="baseline"/>
       <w:lang w:val="it-IT"/>
     </w:rPr>
   </w:style>
   <w:style w:type="paragraph" w:styleId="Intestazione">
     <w:name w:val="Intestazione"/>
-    <w:next w:val="Corpo"/>
+    <w:next w:val="Corpo A"/>
     <w:pPr>
       <w:keepNext w:val="1"/>
       <w:keepLines w:val="0"/>
@@ -783,7 +952,7 @@
       <w:position w:val="0"/>
       <w:sz w:val="36"/>
       <w:szCs w:val="36"/>
-      <w:u w:val="none"/>
+      <w:u w:val="none" w:color="000000"/>
       <w:vertAlign w:val="baseline"/>
       <w:lang w:val="it-IT"/>
     </w:rPr>
@@ -810,10 +979,10 @@
         <a:srgbClr val="FFFFFF"/>
       </a:lt1>
       <a:dk2>
-        <a:srgbClr val="5E5E5E"/>
+        <a:srgbClr val="A7A7A7"/>
       </a:dk2>
       <a:lt2>
-        <a:srgbClr val="D6D5D5"/>
+        <a:srgbClr val="535353"/>
       </a:lt2>
       <a:accent1>
         <a:srgbClr val="00A2FF"/>
@@ -990,11 +1159,14 @@
     <a:spDef>
       <a:spPr>
         <a:solidFill>
-          <a:schemeClr val="accent1"/>
+          <a:srgbClr val="FFFFFF"/>
         </a:solidFill>
-        <a:ln w="12700" cap="flat">
-          <a:noFill/>
-          <a:miter lim="400000"/>
+        <a:ln w="25400" cap="flat">
+          <a:solidFill>
+            <a:schemeClr val="accent1"/>
+          </a:solidFill>
+          <a:prstDash val="solid"/>
+          <a:round/>
         </a:ln>
         <a:effectLst/>
         <a:sp3d/>
@@ -1003,27 +1175,27 @@
         <a:spAutoFit/>
       </a:bodyPr>
       <a:lstStyle>
-        <a:defPPr marL="0" marR="0" indent="0" algn="ctr" defTabSz="457200" rtl="0" fontAlgn="auto" latinLnBrk="0" hangingPunct="0">
-          <a:lnSpc>
-            <a:spcPct val="100000"/>
-          </a:lnSpc>
-          <a:spcBef>
-            <a:spcPts val="0"/>
-          </a:spcBef>
-          <a:spcAft>
-            <a:spcPts val="0"/>
-          </a:spcAft>
-          <a:buClrTx/>
-          <a:buSzTx/>
-          <a:buFontTx/>
-          <a:buNone/>
-          <a:tabLst/>
-          <a:defRPr b="0" baseline="0" cap="none" i="0" spc="0" strike="noStrike" sz="1200" u="none" kumimoji="0" normalizeH="0">
-            <a:ln>
-              <a:noFill/>
-            </a:ln>
-            <a:solidFill>
-              <a:srgbClr val="FFFFFF"/>
+        <a:defPPr marL="0" marR="0" indent="0" algn="l" defTabSz="914400" rtl="0" fontAlgn="auto" latinLnBrk="0" hangingPunct="0">
+          <a:lnSpc>
+            <a:spcPct val="100000"/>
+          </a:lnSpc>
+          <a:spcBef>
+            <a:spcPts val="0"/>
+          </a:spcBef>
+          <a:spcAft>
+            <a:spcPts val="0"/>
+          </a:spcAft>
+          <a:buClrTx/>
+          <a:buSzTx/>
+          <a:buFontTx/>
+          <a:buNone/>
+          <a:tabLst/>
+          <a:defRPr b="0" baseline="0" cap="none" i="0" spc="0" strike="noStrike" sz="1800" u="none" kumimoji="0" normalizeH="0">
+            <a:ln>
+              <a:noFill/>
+            </a:ln>
+            <a:solidFill>
+              <a:srgbClr val="000000"/>
             </a:solidFill>
             <a:effectLst/>
             <a:uFillTx/>
@@ -1280,10 +1452,10 @@
         <a:noFill/>
         <a:ln w="25400" cap="flat">
           <a:solidFill>
-            <a:srgbClr val="000000"/>
+            <a:schemeClr val="accent1"/>
           </a:solidFill>
           <a:prstDash val="solid"/>
-          <a:miter lim="400000"/>
+          <a:round/>
         </a:ln>
         <a:effectLst/>
         <a:sp3d/>
@@ -1574,22 +1746,22 @@
         <a:spAutoFit/>
       </a:bodyPr>
       <a:lstStyle>
-        <a:defPPr marL="0" marR="0" indent="0" algn="l" defTabSz="457200" rtl="0" fontAlgn="auto" latinLnBrk="0" hangingPunct="0">
-          <a:lnSpc>
-            <a:spcPct val="100000"/>
-          </a:lnSpc>
-          <a:spcBef>
-            <a:spcPts val="0"/>
-          </a:spcBef>
-          <a:spcAft>
-            <a:spcPts val="0"/>
-          </a:spcAft>
-          <a:buClrTx/>
-          <a:buSzTx/>
-          <a:buFontTx/>
-          <a:buNone/>
-          <a:tabLst/>
-          <a:defRPr b="0" baseline="0" cap="none" i="0" spc="0" strike="noStrike" sz="1400" u="none" kumimoji="0" normalizeH="0">
+        <a:defPPr marL="0" marR="0" indent="0" algn="l" defTabSz="914400" rtl="0" fontAlgn="auto" latinLnBrk="0" hangingPunct="0">
+          <a:lnSpc>
+            <a:spcPct val="100000"/>
+          </a:lnSpc>
+          <a:spcBef>
+            <a:spcPts val="0"/>
+          </a:spcBef>
+          <a:spcAft>
+            <a:spcPts val="0"/>
+          </a:spcAft>
+          <a:buClrTx/>
+          <a:buSzTx/>
+          <a:buFontTx/>
+          <a:buNone/>
+          <a:tabLst/>
+          <a:defRPr b="0" baseline="0" cap="none" i="0" spc="0" strike="noStrike" sz="1800" u="none" kumimoji="0" normalizeH="0">
             <a:ln>
               <a:noFill/>
             </a:ln>

</xml_diff>

<commit_message>
Updated Technical Architecture and README files
</commit_message>
<xml_diff>
--- a/Technical Architecture.docx
+++ b/Technical Architecture.docx
@@ -65,19 +65,7 @@
         <w:rPr>
           <w:rtl w:val="0"/>
         </w:rPr>
-        <w:t xml:space="preserve">Sandro Marussich: Project Manager, </w:t>
-      </w:r>
-      <w:r>
-        <w:rPr>
-          <w:rtl w:val="0"/>
-        </w:rPr>
-        <w:t>Front-end</w:t>
-      </w:r>
-      <w:r>
-        <w:rPr>
-          <w:rtl w:val="0"/>
-        </w:rPr>
-        <w:t xml:space="preserve"> Developer</w:t>
+        <w:t>Sandro Marussich: Project Manager, Front-end Developer</w:t>
       </w:r>
     </w:p>
     <w:p>
@@ -96,54 +84,26 @@
           <w:rtl w:val="0"/>
           <w:lang w:val="en-US"/>
         </w:rPr>
-        <w:t xml:space="preserve">Project Manager, </w:t>
+        <w:t>Project Manager, Front-end Developer</w:t>
+      </w:r>
+    </w:p>
+    <w:p>
+      <w:pPr>
+        <w:pStyle w:val="Corpo A"/>
+      </w:pPr>
+      <w:r>
+        <w:rPr>
+          <w:rtl w:val="0"/>
+          <w:lang w:val="it-IT"/>
+        </w:rPr>
+        <w:t xml:space="preserve">Lorenzo Giaccari: </w:t>
       </w:r>
       <w:r>
         <w:rPr>
           <w:rtl w:val="0"/>
           <w:lang w:val="en-US"/>
         </w:rPr>
-        <w:t>Front-end</w:t>
-      </w:r>
-      <w:r>
-        <w:rPr>
-          <w:rtl w:val="0"/>
-          <w:lang w:val="en-US"/>
-        </w:rPr>
-        <w:t xml:space="preserve"> Developer</w:t>
-      </w:r>
-    </w:p>
-    <w:p>
-      <w:pPr>
-        <w:pStyle w:val="Corpo A"/>
-      </w:pPr>
-      <w:r>
-        <w:rPr>
-          <w:rtl w:val="0"/>
-          <w:lang w:val="it-IT"/>
-        </w:rPr>
-        <w:t xml:space="preserve">Lorenzo Giaccari: </w:t>
-      </w:r>
-      <w:r>
-        <w:rPr>
-          <w:rtl w:val="0"/>
-          <w:lang w:val="en-US"/>
-        </w:rPr>
-        <w:t xml:space="preserve">Project Manager, </w:t>
-      </w:r>
-      <w:r>
-        <w:rPr>
-          <w:rtl w:val="0"/>
-          <w:lang w:val="en-US"/>
-        </w:rPr>
-        <w:t>Back-end</w:t>
-      </w:r>
-      <w:r>
-        <w:rPr>
-          <w:rtl w:val="0"/>
-          <w:lang w:val="en-US"/>
-        </w:rPr>
-        <w:t xml:space="preserve"> Developer</w:t>
+        <w:t>Project Manager, Back-end Developer</w:t>
       </w:r>
     </w:p>
     <w:p>
@@ -178,7 +138,7 @@
           <w:rtl w:val="0"/>
           <w:lang w:val="it-IT"/>
         </w:rPr>
-        <w:t>Utenti.csv</w:t>
+        <w:t>logChat.csv</w:t>
       </w:r>
     </w:p>
     <w:p>
@@ -197,7 +157,14 @@
           <w:rtl w:val="0"/>
           <w:lang w:val="it-IT"/>
         </w:rPr>
-        <w:t>Messaggi.csv</w:t>
+        <w:t>u</w:t>
+      </w:r>
+      <w:r>
+        <w:rPr>
+          <w:rtl w:val="0"/>
+          <w:lang w:val="it-IT"/>
+        </w:rPr>
+        <w:t>tenti.csv</w:t>
       </w:r>
     </w:p>
     <w:p>
@@ -218,6 +185,13 @@
         </w:rPr>
         <w:t>Login.py</w:t>
       </w:r>
+      <w:r>
+        <w:rPr>
+          <w:rtl w:val="0"/>
+          <w:lang w:val="it-IT"/>
+        </w:rPr>
+        <w:t xml:space="preserve"> (main file to be run)</w:t>
+      </w:r>
     </w:p>
     <w:p>
       <w:pPr>
@@ -235,7 +209,14 @@
           <w:rtl w:val="0"/>
           <w:lang w:val="it-IT"/>
         </w:rPr>
-        <w:t>Pages:</w:t>
+        <w:t>p</w:t>
+      </w:r>
+      <w:r>
+        <w:rPr>
+          <w:rtl w:val="0"/>
+          <w:lang w:val="it-IT"/>
+        </w:rPr>
+        <w:t>ages:</w:t>
       </w:r>
     </w:p>
     <w:p>
@@ -254,7 +235,14 @@
           <w:rtl w:val="0"/>
           <w:lang w:val="it-IT"/>
         </w:rPr>
-        <w:t>Chatroom.py</w:t>
+        <w:t>c</w:t>
+      </w:r>
+      <w:r>
+        <w:rPr>
+          <w:rtl w:val="0"/>
+          <w:lang w:val="it-IT"/>
+        </w:rPr>
+        <w:t>hatroom.py</w:t>
       </w:r>
     </w:p>
     <w:p>
@@ -273,19 +261,88 @@
           <w:rtl w:val="0"/>
           <w:lang w:val="it-IT"/>
         </w:rPr>
-        <w:t>README.</w:t>
-      </w:r>
-      <w:r>
-        <w:rPr>
-          <w:rtl w:val="0"/>
-          <w:lang w:val="it-IT"/>
-        </w:rPr>
-        <w:t>md</w:t>
+        <w:t>README.md</w:t>
       </w:r>
     </w:p>
     <w:p>
       <w:pPr>
         <w:pStyle w:val="Corpo A"/>
+        <w:numPr>
+          <w:ilvl w:val="0"/>
+          <w:numId w:val="2"/>
+        </w:numPr>
+        <w:rPr>
+          <w:lang w:val="it-IT"/>
+        </w:rPr>
+      </w:pPr>
+      <w:r>
+        <w:rPr>
+          <w:rtl w:val="0"/>
+          <w:lang w:val="it-IT"/>
+        </w:rPr>
+        <w:t>save: (directory with unused prototype files)</w:t>
+      </w:r>
+    </w:p>
+    <w:p>
+      <w:pPr>
+        <w:pStyle w:val="Corpo A"/>
+        <w:numPr>
+          <w:ilvl w:val="1"/>
+          <w:numId w:val="3"/>
+        </w:numPr>
+        <w:rPr>
+          <w:lang w:val="it-IT"/>
+        </w:rPr>
+      </w:pPr>
+      <w:r>
+        <w:rPr>
+          <w:rtl w:val="0"/>
+          <w:lang w:val="it-IT"/>
+        </w:rPr>
+        <w:t>gestoreMessaggi.py</w:t>
+      </w:r>
+    </w:p>
+    <w:p>
+      <w:pPr>
+        <w:pStyle w:val="Corpo A"/>
+        <w:numPr>
+          <w:ilvl w:val="1"/>
+          <w:numId w:val="3"/>
+        </w:numPr>
+        <w:rPr>
+          <w:lang w:val="it-IT"/>
+        </w:rPr>
+      </w:pPr>
+      <w:r>
+        <w:rPr>
+          <w:rtl w:val="0"/>
+          <w:lang w:val="it-IT"/>
+        </w:rPr>
+        <w:t>messaggi.csv</w:t>
+      </w:r>
+    </w:p>
+    <w:p>
+      <w:pPr>
+        <w:pStyle w:val="Corpo A"/>
+        <w:numPr>
+          <w:ilvl w:val="1"/>
+          <w:numId w:val="3"/>
+        </w:numPr>
+        <w:rPr>
+          <w:lang w:val="it-IT"/>
+        </w:rPr>
+      </w:pPr>
+      <w:r>
+        <w:rPr>
+          <w:rtl w:val="0"/>
+          <w:lang w:val="it-IT"/>
+        </w:rPr>
+        <w:t>visualizzaMessaggi.csv</w:t>
+      </w:r>
+    </w:p>
+    <w:p>
+      <w:pPr>
+        <w:pStyle w:val="Corpo A"/>
       </w:pPr>
     </w:p>
     <w:p>
@@ -334,37 +391,8 @@
         <w:rPr>
           <w:rtl w:val="0"/>
         </w:rPr>
-        <w:t>Monolithic design with back-end and front-end of login in the same file (l</w:t>
-      </w:r>
-      <w:r>
-        <w:rPr>
-          <w:rtl w:val="0"/>
-        </w:rPr>
-        <w:t>o</w:t>
-      </w:r>
-      <w:r>
-        <w:rPr>
-          <w:rtl w:val="0"/>
-        </w:rPr>
-        <w:t>gin.py) and back-end and front-end of chatroom in the same file (chatroom</w:t>
-      </w:r>
-      <w:r>
-        <w:rPr>
-          <w:rtl w:val="0"/>
-        </w:rPr>
-        <w:t>.</w:t>
-      </w:r>
-      <w:r>
-        <w:rPr>
-          <w:rtl w:val="0"/>
-        </w:rPr>
-        <w:t>py).</w:t>
-      </w:r>
-    </w:p>
-    <w:p>
-      <w:pPr>
-        <w:pStyle w:val="Corpo A"/>
-      </w:pPr>
+        <w:t>Monolithic design with back-end and front-end of login in the same file (login.py) and back-end and front-end of chatroom in the same file (chatroom.py).</w:t>
+      </w:r>
     </w:p>
     <w:p>
       <w:pPr>
@@ -692,6 +720,297 @@
   </w:num>
   <w:num w:numId="2">
     <w:abstractNumId w:val="0"/>
+  </w:num>
+  <w:num w:numId="3">
+    <w:abstractNumId w:val="0"/>
+    <w:lvlOverride w:ilvl="0">
+      <w:lvl w:ilvl="0">
+        <w:start w:val="1"/>
+        <w:numFmt w:val="bullet"/>
+        <w:suff w:val="tab"/>
+        <w:lvlText w:val="•"/>
+        <w:lvlJc w:val="left"/>
+        <w:pPr>
+          <w:ind w:left="229" w:hanging="229"/>
+        </w:pPr>
+        <w:rPr>
+          <w:rFonts w:ascii="Helvetica Neue" w:cs="Helvetica Neue" w:hAnsi="Helvetica Neue" w:eastAsia="Helvetica Neue"/>
+          <w:b w:val="0"/>
+          <w:bCs w:val="0"/>
+          <w:i w:val="0"/>
+          <w:iCs w:val="0"/>
+          <w:caps w:val="0"/>
+          <w:smallCaps w:val="0"/>
+          <w:strike w:val="0"/>
+          <w:dstrike w:val="0"/>
+          <w:outline w:val="0"/>
+          <w:emboss w:val="0"/>
+          <w:imprint w:val="0"/>
+          <w:spacing w:val="0"/>
+          <w:w w:val="100"/>
+          <w:kern w:val="0"/>
+          <w:position w:val="0"/>
+          <w:highlight w:val="none"/>
+          <w:vertAlign w:val="baseline"/>
+        </w:rPr>
+      </w:lvl>
+    </w:lvlOverride>
+    <w:lvlOverride w:ilvl="1">
+      <w:lvl w:ilvl="1">
+        <w:start w:val="1"/>
+        <w:numFmt w:val="bullet"/>
+        <w:suff w:val="tab"/>
+        <w:lvlText w:val="•"/>
+        <w:lvlJc w:val="left"/>
+        <w:pPr>
+          <w:ind w:left="409" w:hanging="229"/>
+        </w:pPr>
+        <w:rPr>
+          <w:rFonts w:ascii="Helvetica Neue" w:cs="Helvetica Neue" w:hAnsi="Helvetica Neue" w:eastAsia="Helvetica Neue"/>
+          <w:b w:val="0"/>
+          <w:bCs w:val="0"/>
+          <w:i w:val="0"/>
+          <w:iCs w:val="0"/>
+          <w:caps w:val="0"/>
+          <w:smallCaps w:val="0"/>
+          <w:strike w:val="0"/>
+          <w:dstrike w:val="0"/>
+          <w:outline w:val="0"/>
+          <w:emboss w:val="0"/>
+          <w:imprint w:val="0"/>
+          <w:spacing w:val="0"/>
+          <w:w w:val="100"/>
+          <w:kern w:val="0"/>
+          <w:position w:val="0"/>
+          <w:highlight w:val="none"/>
+          <w:vertAlign w:val="baseline"/>
+        </w:rPr>
+      </w:lvl>
+    </w:lvlOverride>
+    <w:lvlOverride w:ilvl="2">
+      <w:lvl w:ilvl="2">
+        <w:start w:val="1"/>
+        <w:numFmt w:val="bullet"/>
+        <w:suff w:val="tab"/>
+        <w:lvlText w:val="•"/>
+        <w:lvlJc w:val="left"/>
+        <w:pPr>
+          <w:ind w:left="589" w:hanging="229"/>
+        </w:pPr>
+        <w:rPr>
+          <w:rFonts w:ascii="Helvetica Neue" w:cs="Helvetica Neue" w:hAnsi="Helvetica Neue" w:eastAsia="Helvetica Neue"/>
+          <w:b w:val="0"/>
+          <w:bCs w:val="0"/>
+          <w:i w:val="0"/>
+          <w:iCs w:val="0"/>
+          <w:caps w:val="0"/>
+          <w:smallCaps w:val="0"/>
+          <w:strike w:val="0"/>
+          <w:dstrike w:val="0"/>
+          <w:outline w:val="0"/>
+          <w:emboss w:val="0"/>
+          <w:imprint w:val="0"/>
+          <w:spacing w:val="0"/>
+          <w:w w:val="100"/>
+          <w:kern w:val="0"/>
+          <w:position w:val="0"/>
+          <w:highlight w:val="none"/>
+          <w:vertAlign w:val="baseline"/>
+        </w:rPr>
+      </w:lvl>
+    </w:lvlOverride>
+    <w:lvlOverride w:ilvl="3">
+      <w:lvl w:ilvl="3">
+        <w:start w:val="1"/>
+        <w:numFmt w:val="bullet"/>
+        <w:suff w:val="tab"/>
+        <w:lvlText w:val="•"/>
+        <w:lvlJc w:val="left"/>
+        <w:pPr>
+          <w:ind w:left="769" w:hanging="229"/>
+        </w:pPr>
+        <w:rPr>
+          <w:rFonts w:ascii="Helvetica Neue" w:cs="Helvetica Neue" w:hAnsi="Helvetica Neue" w:eastAsia="Helvetica Neue"/>
+          <w:b w:val="0"/>
+          <w:bCs w:val="0"/>
+          <w:i w:val="0"/>
+          <w:iCs w:val="0"/>
+          <w:caps w:val="0"/>
+          <w:smallCaps w:val="0"/>
+          <w:strike w:val="0"/>
+          <w:dstrike w:val="0"/>
+          <w:outline w:val="0"/>
+          <w:emboss w:val="0"/>
+          <w:imprint w:val="0"/>
+          <w:spacing w:val="0"/>
+          <w:w w:val="100"/>
+          <w:kern w:val="0"/>
+          <w:position w:val="0"/>
+          <w:highlight w:val="none"/>
+          <w:vertAlign w:val="baseline"/>
+        </w:rPr>
+      </w:lvl>
+    </w:lvlOverride>
+    <w:lvlOverride w:ilvl="4">
+      <w:lvl w:ilvl="4">
+        <w:start w:val="1"/>
+        <w:numFmt w:val="bullet"/>
+        <w:suff w:val="tab"/>
+        <w:lvlText w:val="•"/>
+        <w:lvlJc w:val="left"/>
+        <w:pPr>
+          <w:ind w:left="949" w:hanging="229"/>
+        </w:pPr>
+        <w:rPr>
+          <w:rFonts w:ascii="Helvetica Neue" w:cs="Helvetica Neue" w:hAnsi="Helvetica Neue" w:eastAsia="Helvetica Neue"/>
+          <w:b w:val="0"/>
+          <w:bCs w:val="0"/>
+          <w:i w:val="0"/>
+          <w:iCs w:val="0"/>
+          <w:caps w:val="0"/>
+          <w:smallCaps w:val="0"/>
+          <w:strike w:val="0"/>
+          <w:dstrike w:val="0"/>
+          <w:outline w:val="0"/>
+          <w:emboss w:val="0"/>
+          <w:imprint w:val="0"/>
+          <w:spacing w:val="0"/>
+          <w:w w:val="100"/>
+          <w:kern w:val="0"/>
+          <w:position w:val="0"/>
+          <w:highlight w:val="none"/>
+          <w:vertAlign w:val="baseline"/>
+        </w:rPr>
+      </w:lvl>
+    </w:lvlOverride>
+    <w:lvlOverride w:ilvl="5">
+      <w:lvl w:ilvl="5">
+        <w:start w:val="1"/>
+        <w:numFmt w:val="bullet"/>
+        <w:suff w:val="tab"/>
+        <w:lvlText w:val="•"/>
+        <w:lvlJc w:val="left"/>
+        <w:pPr>
+          <w:ind w:left="1129" w:hanging="229"/>
+        </w:pPr>
+        <w:rPr>
+          <w:rFonts w:ascii="Helvetica Neue" w:cs="Helvetica Neue" w:hAnsi="Helvetica Neue" w:eastAsia="Helvetica Neue"/>
+          <w:b w:val="0"/>
+          <w:bCs w:val="0"/>
+          <w:i w:val="0"/>
+          <w:iCs w:val="0"/>
+          <w:caps w:val="0"/>
+          <w:smallCaps w:val="0"/>
+          <w:strike w:val="0"/>
+          <w:dstrike w:val="0"/>
+          <w:outline w:val="0"/>
+          <w:emboss w:val="0"/>
+          <w:imprint w:val="0"/>
+          <w:spacing w:val="0"/>
+          <w:w w:val="100"/>
+          <w:kern w:val="0"/>
+          <w:position w:val="0"/>
+          <w:highlight w:val="none"/>
+          <w:vertAlign w:val="baseline"/>
+        </w:rPr>
+      </w:lvl>
+    </w:lvlOverride>
+    <w:lvlOverride w:ilvl="6">
+      <w:lvl w:ilvl="6">
+        <w:start w:val="1"/>
+        <w:numFmt w:val="bullet"/>
+        <w:suff w:val="tab"/>
+        <w:lvlText w:val="•"/>
+        <w:lvlJc w:val="left"/>
+        <w:pPr>
+          <w:ind w:left="1309" w:hanging="229"/>
+        </w:pPr>
+        <w:rPr>
+          <w:rFonts w:ascii="Helvetica Neue" w:cs="Helvetica Neue" w:hAnsi="Helvetica Neue" w:eastAsia="Helvetica Neue"/>
+          <w:b w:val="0"/>
+          <w:bCs w:val="0"/>
+          <w:i w:val="0"/>
+          <w:iCs w:val="0"/>
+          <w:caps w:val="0"/>
+          <w:smallCaps w:val="0"/>
+          <w:strike w:val="0"/>
+          <w:dstrike w:val="0"/>
+          <w:outline w:val="0"/>
+          <w:emboss w:val="0"/>
+          <w:imprint w:val="0"/>
+          <w:spacing w:val="0"/>
+          <w:w w:val="100"/>
+          <w:kern w:val="0"/>
+          <w:position w:val="0"/>
+          <w:highlight w:val="none"/>
+          <w:vertAlign w:val="baseline"/>
+        </w:rPr>
+      </w:lvl>
+    </w:lvlOverride>
+    <w:lvlOverride w:ilvl="7">
+      <w:lvl w:ilvl="7">
+        <w:start w:val="1"/>
+        <w:numFmt w:val="bullet"/>
+        <w:suff w:val="tab"/>
+        <w:lvlText w:val="•"/>
+        <w:lvlJc w:val="left"/>
+        <w:pPr>
+          <w:ind w:left="1489" w:hanging="229"/>
+        </w:pPr>
+        <w:rPr>
+          <w:rFonts w:ascii="Helvetica Neue" w:cs="Helvetica Neue" w:hAnsi="Helvetica Neue" w:eastAsia="Helvetica Neue"/>
+          <w:b w:val="0"/>
+          <w:bCs w:val="0"/>
+          <w:i w:val="0"/>
+          <w:iCs w:val="0"/>
+          <w:caps w:val="0"/>
+          <w:smallCaps w:val="0"/>
+          <w:strike w:val="0"/>
+          <w:dstrike w:val="0"/>
+          <w:outline w:val="0"/>
+          <w:emboss w:val="0"/>
+          <w:imprint w:val="0"/>
+          <w:spacing w:val="0"/>
+          <w:w w:val="100"/>
+          <w:kern w:val="0"/>
+          <w:position w:val="0"/>
+          <w:highlight w:val="none"/>
+          <w:vertAlign w:val="baseline"/>
+        </w:rPr>
+      </w:lvl>
+    </w:lvlOverride>
+    <w:lvlOverride w:ilvl="8">
+      <w:lvl w:ilvl="8">
+        <w:start w:val="1"/>
+        <w:numFmt w:val="bullet"/>
+        <w:suff w:val="tab"/>
+        <w:lvlText w:val="•"/>
+        <w:lvlJc w:val="left"/>
+        <w:pPr>
+          <w:ind w:left="1669" w:hanging="229"/>
+        </w:pPr>
+        <w:rPr>
+          <w:rFonts w:ascii="Helvetica Neue" w:cs="Helvetica Neue" w:hAnsi="Helvetica Neue" w:eastAsia="Helvetica Neue"/>
+          <w:b w:val="0"/>
+          <w:bCs w:val="0"/>
+          <w:i w:val="0"/>
+          <w:iCs w:val="0"/>
+          <w:caps w:val="0"/>
+          <w:smallCaps w:val="0"/>
+          <w:strike w:val="0"/>
+          <w:dstrike w:val="0"/>
+          <w:outline w:val="0"/>
+          <w:emboss w:val="0"/>
+          <w:imprint w:val="0"/>
+          <w:spacing w:val="0"/>
+          <w:w w:val="100"/>
+          <w:kern w:val="0"/>
+          <w:position w:val="0"/>
+          <w:highlight w:val="none"/>
+          <w:vertAlign w:val="baseline"/>
+        </w:rPr>
+      </w:lvl>
+    </w:lvlOverride>
   </w:num>
 </w:numbering>
 </file>

</xml_diff>

<commit_message>
Aggiornato file Technical Architecture
</commit_message>
<xml_diff>
--- a/Technical Architecture.docx
+++ b/Technical Architecture.docx
@@ -48,6 +48,7 @@
       <w:r>
         <w:rPr>
           <w:rtl w:val="0"/>
+          <w:lang w:val="it-IT"/>
         </w:rPr>
         <w:t>Team:</w:t>
       </w:r>
@@ -64,6 +65,7 @@
       <w:r>
         <w:rPr>
           <w:rtl w:val="0"/>
+          <w:lang w:val="it-IT"/>
         </w:rPr>
         <w:t>Sandro Marussich: Project Manager, Front-end Developer</w:t>
       </w:r>
@@ -118,6 +120,7 @@
       <w:r>
         <w:rPr>
           <w:rtl w:val="0"/>
+          <w:lang w:val="it-IT"/>
         </w:rPr>
         <w:t>Implementation Details:</w:t>
       </w:r>
@@ -129,7 +132,34 @@
           <w:ilvl w:val="0"/>
           <w:numId w:val="2"/>
         </w:numPr>
-        <w:rPr>
+        <w:bidi w:val="0"/>
+        <w:ind w:right="0"/>
+        <w:jc w:val="left"/>
+        <w:rPr>
+          <w:rtl w:val="0"/>
+          <w:lang w:val="it-IT"/>
+        </w:rPr>
+      </w:pPr>
+      <w:r>
+        <w:rPr>
+          <w:rtl w:val="0"/>
+          <w:lang w:val="it-IT"/>
+        </w:rPr>
+        <w:t>csv:</w:t>
+      </w:r>
+    </w:p>
+    <w:p>
+      <w:pPr>
+        <w:pStyle w:val="Corpo A"/>
+        <w:numPr>
+          <w:ilvl w:val="1"/>
+          <w:numId w:val="2"/>
+        </w:numPr>
+        <w:bidi w:val="0"/>
+        <w:ind w:right="0"/>
+        <w:jc w:val="left"/>
+        <w:rPr>
+          <w:rtl w:val="0"/>
           <w:lang w:val="it-IT"/>
         </w:rPr>
       </w:pPr>
@@ -139,6 +169,29 @@
           <w:lang w:val="it-IT"/>
         </w:rPr>
         <w:t>logChat.csv</w:t>
+      </w:r>
+    </w:p>
+    <w:p>
+      <w:pPr>
+        <w:pStyle w:val="Corpo A"/>
+        <w:numPr>
+          <w:ilvl w:val="1"/>
+          <w:numId w:val="2"/>
+        </w:numPr>
+        <w:bidi w:val="0"/>
+        <w:ind w:right="0"/>
+        <w:jc w:val="left"/>
+        <w:rPr>
+          <w:rtl w:val="0"/>
+          <w:lang w:val="it-IT"/>
+        </w:rPr>
+      </w:pPr>
+      <w:r>
+        <w:rPr>
+          <w:rtl w:val="0"/>
+          <w:lang w:val="it-IT"/>
+        </w:rPr>
+        <w:t>utenti.csv</w:t>
       </w:r>
     </w:p>
     <w:p>
@@ -148,23 +201,20 @@
           <w:ilvl w:val="0"/>
           <w:numId w:val="2"/>
         </w:numPr>
-        <w:rPr>
-          <w:lang w:val="it-IT"/>
-        </w:rPr>
-      </w:pPr>
-      <w:r>
-        <w:rPr>
-          <w:rtl w:val="0"/>
-          <w:lang w:val="it-IT"/>
-        </w:rPr>
-        <w:t>u</w:t>
-      </w:r>
-      <w:r>
-        <w:rPr>
-          <w:rtl w:val="0"/>
-          <w:lang w:val="it-IT"/>
-        </w:rPr>
-        <w:t>tenti.csv</w:t>
+        <w:bidi w:val="0"/>
+        <w:ind w:right="0"/>
+        <w:jc w:val="left"/>
+        <w:rPr>
+          <w:rtl w:val="0"/>
+          <w:lang w:val="it-IT"/>
+        </w:rPr>
+      </w:pPr>
+      <w:r>
+        <w:rPr>
+          <w:rtl w:val="0"/>
+          <w:lang w:val="it-IT"/>
+        </w:rPr>
+        <w:t>Login.py (main file to be run)</w:t>
       </w:r>
     </w:p>
     <w:p>
@@ -174,23 +224,43 @@
           <w:ilvl w:val="0"/>
           <w:numId w:val="2"/>
         </w:numPr>
-        <w:rPr>
-          <w:lang w:val="it-IT"/>
-        </w:rPr>
-      </w:pPr>
-      <w:r>
-        <w:rPr>
-          <w:rtl w:val="0"/>
-          <w:lang w:val="it-IT"/>
-        </w:rPr>
-        <w:t>Login.py</w:t>
-      </w:r>
-      <w:r>
-        <w:rPr>
-          <w:rtl w:val="0"/>
-          <w:lang w:val="it-IT"/>
-        </w:rPr>
-        <w:t xml:space="preserve"> (main file to be run)</w:t>
+        <w:bidi w:val="0"/>
+        <w:ind w:right="0"/>
+        <w:jc w:val="left"/>
+        <w:rPr>
+          <w:rtl w:val="0"/>
+          <w:lang w:val="it-IT"/>
+        </w:rPr>
+      </w:pPr>
+      <w:r>
+        <w:rPr>
+          <w:rtl w:val="0"/>
+          <w:lang w:val="it-IT"/>
+        </w:rPr>
+        <w:t>pages:</w:t>
+      </w:r>
+    </w:p>
+    <w:p>
+      <w:pPr>
+        <w:pStyle w:val="Corpo A"/>
+        <w:numPr>
+          <w:ilvl w:val="1"/>
+          <w:numId w:val="3"/>
+        </w:numPr>
+        <w:bidi w:val="0"/>
+        <w:ind w:right="0"/>
+        <w:jc w:val="left"/>
+        <w:rPr>
+          <w:rtl w:val="0"/>
+          <w:lang w:val="it-IT"/>
+        </w:rPr>
+      </w:pPr>
+      <w:r>
+        <w:rPr>
+          <w:rtl w:val="0"/>
+          <w:lang w:val="it-IT"/>
+        </w:rPr>
+        <w:t>chatroom.py</w:t>
       </w:r>
     </w:p>
     <w:p>
@@ -200,49 +270,20 @@
           <w:ilvl w:val="0"/>
           <w:numId w:val="2"/>
         </w:numPr>
-        <w:rPr>
-          <w:lang w:val="it-IT"/>
-        </w:rPr>
-      </w:pPr>
-      <w:r>
-        <w:rPr>
-          <w:rtl w:val="0"/>
-          <w:lang w:val="it-IT"/>
-        </w:rPr>
-        <w:t>p</w:t>
-      </w:r>
-      <w:r>
-        <w:rPr>
-          <w:rtl w:val="0"/>
-          <w:lang w:val="it-IT"/>
-        </w:rPr>
-        <w:t>ages:</w:t>
-      </w:r>
-    </w:p>
-    <w:p>
-      <w:pPr>
-        <w:pStyle w:val="Corpo A"/>
-        <w:numPr>
-          <w:ilvl w:val="1"/>
-          <w:numId w:val="2"/>
-        </w:numPr>
-        <w:rPr>
-          <w:lang w:val="it-IT"/>
-        </w:rPr>
-      </w:pPr>
-      <w:r>
-        <w:rPr>
-          <w:rtl w:val="0"/>
-          <w:lang w:val="it-IT"/>
-        </w:rPr>
-        <w:t>c</w:t>
-      </w:r>
-      <w:r>
-        <w:rPr>
-          <w:rtl w:val="0"/>
-          <w:lang w:val="it-IT"/>
-        </w:rPr>
-        <w:t>hatroom.py</w:t>
+        <w:bidi w:val="0"/>
+        <w:ind w:right="0"/>
+        <w:jc w:val="left"/>
+        <w:rPr>
+          <w:rtl w:val="0"/>
+          <w:lang w:val="it-IT"/>
+        </w:rPr>
+      </w:pPr>
+      <w:r>
+        <w:rPr>
+          <w:rtl w:val="0"/>
+          <w:lang w:val="it-IT"/>
+        </w:rPr>
+        <w:t>README.md</w:t>
       </w:r>
     </w:p>
     <w:p>
@@ -252,26 +293,11 @@
           <w:ilvl w:val="0"/>
           <w:numId w:val="2"/>
         </w:numPr>
-        <w:rPr>
-          <w:lang w:val="it-IT"/>
-        </w:rPr>
-      </w:pPr>
-      <w:r>
-        <w:rPr>
-          <w:rtl w:val="0"/>
-          <w:lang w:val="it-IT"/>
-        </w:rPr>
-        <w:t>README.md</w:t>
-      </w:r>
-    </w:p>
-    <w:p>
-      <w:pPr>
-        <w:pStyle w:val="Corpo A"/>
-        <w:numPr>
-          <w:ilvl w:val="0"/>
-          <w:numId w:val="2"/>
-        </w:numPr>
-        <w:rPr>
+        <w:bidi w:val="0"/>
+        <w:ind w:right="0"/>
+        <w:jc w:val="left"/>
+        <w:rPr>
+          <w:rtl w:val="0"/>
           <w:lang w:val="it-IT"/>
         </w:rPr>
       </w:pPr>
@@ -290,7 +316,11 @@
           <w:ilvl w:val="1"/>
           <w:numId w:val="3"/>
         </w:numPr>
-        <w:rPr>
+        <w:bidi w:val="0"/>
+        <w:ind w:right="0"/>
+        <w:jc w:val="left"/>
+        <w:rPr>
+          <w:rtl w:val="0"/>
           <w:lang w:val="it-IT"/>
         </w:rPr>
       </w:pPr>
@@ -309,7 +339,11 @@
           <w:ilvl w:val="1"/>
           <w:numId w:val="3"/>
         </w:numPr>
-        <w:rPr>
+        <w:bidi w:val="0"/>
+        <w:ind w:right="0"/>
+        <w:jc w:val="left"/>
+        <w:rPr>
+          <w:rtl w:val="0"/>
           <w:lang w:val="it-IT"/>
         </w:rPr>
       </w:pPr>
@@ -328,7 +362,11 @@
           <w:ilvl w:val="1"/>
           <w:numId w:val="3"/>
         </w:numPr>
-        <w:rPr>
+        <w:bidi w:val="0"/>
+        <w:ind w:right="0"/>
+        <w:jc w:val="left"/>
+        <w:rPr>
+          <w:rtl w:val="0"/>
           <w:lang w:val="it-IT"/>
         </w:rPr>
       </w:pPr>
@@ -352,6 +390,7 @@
       <w:r>
         <w:rPr>
           <w:rtl w:val="0"/>
+          <w:lang w:val="it-IT"/>
         </w:rPr>
         <w:t>Technologies:</w:t>
       </w:r>
@@ -363,6 +402,7 @@
       <w:r>
         <w:rPr>
           <w:rtl w:val="0"/>
+          <w:lang w:val="it-IT"/>
         </w:rPr>
         <w:t>We use .csv files as databases and Python with Streamlit for the programming side.</w:t>
       </w:r>
@@ -379,6 +419,7 @@
       <w:r>
         <w:rPr>
           <w:rtl w:val="0"/>
+          <w:lang w:val="it-IT"/>
         </w:rPr>
         <w:t>System Design Decisions:</w:t>
       </w:r>
@@ -390,14 +431,10 @@
       <w:r>
         <w:rPr>
           <w:rtl w:val="0"/>
+          <w:lang w:val="it-IT"/>
         </w:rPr>
         <w:t>Monolithic design with back-end and front-end of login in the same file (login.py) and back-end and front-end of chatroom in the same file (chatroom.py).</w:t>
       </w:r>
-    </w:p>
-    <w:p>
-      <w:pPr>
-        <w:pStyle w:val="Corpo A"/>
-      </w:pPr>
       <w:r/>
     </w:p>
     <w:sectPr>
@@ -415,7 +452,7 @@
 <w:ftr xmlns:r="http://schemas.openxmlformats.org/officeDocument/2006/relationships" xmlns:wp="http://schemas.openxmlformats.org/drawingml/2006/wordprocessingDrawing" xmlns:w="http://schemas.openxmlformats.org/wordprocessingml/2006/main" xmlns:w10="urn:schemas-microsoft-com:office:word" xmlns:w14="http://schemas.microsoft.com/office/word/2010/wordml" xmlns:wps="http://schemas.microsoft.com/office/word/2010/wordprocessingShape" xmlns:wpg="http://schemas.microsoft.com/office/word/2010/wordprocessingGroup" xmlns:mc="http://schemas.openxmlformats.org/markup-compatibility/2006" xmlns:v="urn:schemas-microsoft-com:vml" xmlns:o="urn:schemas-microsoft-com:office:office" xmlns:m="http://schemas.openxmlformats.org/officeDocument/2006/math" mc:Ignorable="w14">
   <w:p>
     <w:pPr>
-      <w:pStyle w:val="Intestazione e piè di pagina"/>
+      <w:pStyle w:val="Intestazione e piè pagina"/>
       <w:bidi w:val="0"/>
     </w:pPr>
     <w:r/>
@@ -427,7 +464,7 @@
 <w:hdr xmlns:r="http://schemas.openxmlformats.org/officeDocument/2006/relationships" xmlns:wp="http://schemas.openxmlformats.org/drawingml/2006/wordprocessingDrawing" xmlns:w="http://schemas.openxmlformats.org/wordprocessingml/2006/main" xmlns:w10="urn:schemas-microsoft-com:office:word" xmlns:w14="http://schemas.microsoft.com/office/word/2010/wordml" xmlns:wps="http://schemas.microsoft.com/office/word/2010/wordprocessingShape" xmlns:wpg="http://schemas.microsoft.com/office/word/2010/wordprocessingGroup" xmlns:mc="http://schemas.openxmlformats.org/markup-compatibility/2006" xmlns:v="urn:schemas-microsoft-com:vml" xmlns:o="urn:schemas-microsoft-com:office:office" xmlns:m="http://schemas.openxmlformats.org/officeDocument/2006/math" mc:Ignorable="w14">
   <w:p>
     <w:pPr>
-      <w:pStyle w:val="Intestazione e piè di pagina"/>
+      <w:pStyle w:val="Intestazione e piè pagina"/>
       <w:bidi w:val="0"/>
     </w:pPr>
     <w:r/>
@@ -1122,9 +1159,9 @@
     <w:next w:val="No List"/>
     <w:pPr/>
   </w:style>
-  <w:style w:type="paragraph" w:styleId="Intestazione e piè di pagina">
-    <w:name w:val="Intestazione e piè di pagina"/>
-    <w:next w:val="Intestazione e piè di pagina"/>
+  <w:style w:type="paragraph" w:styleId="Intestazione e piè pagina">
+    <w:name w:val="Intestazione e piè pagina"/>
+    <w:next w:val="Intestazione e piè pagina"/>
     <w:pPr>
       <w:keepNext w:val="0"/>
       <w:keepLines w:val="0"/>
@@ -1160,6 +1197,14 @@
       <w:szCs w:val="24"/>
       <w:u w:val="none"/>
       <w:vertAlign w:val="baseline"/>
+      <w14:textOutline>
+        <w14:noFill/>
+      </w14:textOutline>
+      <w14:textFill>
+        <w14:solidFill>
+          <w14:srgbClr w14:val="000000"/>
+        </w14:solidFill>
+      </w14:textFill>
     </w:rPr>
   </w:style>
   <w:style w:type="paragraph" w:styleId="Titolo">
@@ -1198,6 +1243,14 @@
       <w:u w:val="none" w:color="000000"/>
       <w:vertAlign w:val="baseline"/>
       <w:lang w:val="it-IT"/>
+      <w14:textOutline>
+        <w14:noFill/>
+      </w14:textOutline>
+      <w14:textFill>
+        <w14:solidFill>
+          <w14:srgbClr w14:val="000000"/>
+        </w14:solidFill>
+      </w14:textFill>
     </w:rPr>
   </w:style>
   <w:style w:type="paragraph" w:styleId="Corpo A">
@@ -1236,6 +1289,11 @@
       <w:u w:val="none" w:color="000000"/>
       <w:vertAlign w:val="baseline"/>
       <w:lang w:val="it-IT"/>
+      <w14:textFill>
+        <w14:solidFill>
+          <w14:srgbClr w14:val="000000"/>
+        </w14:solidFill>
+      </w14:textFill>
     </w:rPr>
   </w:style>
   <w:style w:type="paragraph" w:styleId="Intestazione">
@@ -1274,6 +1332,14 @@
       <w:u w:val="none" w:color="000000"/>
       <w:vertAlign w:val="baseline"/>
       <w:lang w:val="it-IT"/>
+      <w14:textOutline>
+        <w14:noFill/>
+      </w14:textOutline>
+      <w14:textFill>
+        <w14:solidFill>
+          <w14:srgbClr w14:val="000000"/>
+        </w14:solidFill>
+      </w14:textFill>
     </w:rPr>
   </w:style>
   <w:style w:type="numbering" w:styleId="Punto elenco">

</xml_diff>

<commit_message>
Aggiornati powerpoint e Technical Architecture
</commit_message>
<xml_diff>
--- a/Technical Architecture.docx
+++ b/Technical Architecture.docx
@@ -48,7 +48,6 @@
       <w:r>
         <w:rPr>
           <w:rtl w:val="0"/>
-          <w:lang w:val="it-IT"/>
         </w:rPr>
         <w:t>Team:</w:t>
       </w:r>
@@ -65,7 +64,6 @@
       <w:r>
         <w:rPr>
           <w:rtl w:val="0"/>
-          <w:lang w:val="it-IT"/>
         </w:rPr>
         <w:t>Sandro Marussich: Project Manager, Front-end Developer</w:t>
       </w:r>
@@ -120,7 +118,6 @@
       <w:r>
         <w:rPr>
           <w:rtl w:val="0"/>
-          <w:lang w:val="it-IT"/>
         </w:rPr>
         <w:t>Implementation Details:</w:t>
       </w:r>
@@ -132,11 +129,7 @@
           <w:ilvl w:val="0"/>
           <w:numId w:val="2"/>
         </w:numPr>
-        <w:bidi w:val="0"/>
-        <w:ind w:right="0"/>
-        <w:jc w:val="left"/>
-        <w:rPr>
-          <w:rtl w:val="0"/>
+        <w:rPr>
           <w:lang w:val="it-IT"/>
         </w:rPr>
       </w:pPr>
@@ -155,11 +148,7 @@
           <w:ilvl w:val="1"/>
           <w:numId w:val="2"/>
         </w:numPr>
-        <w:bidi w:val="0"/>
-        <w:ind w:right="0"/>
-        <w:jc w:val="left"/>
-        <w:rPr>
-          <w:rtl w:val="0"/>
+        <w:rPr>
           <w:lang w:val="it-IT"/>
         </w:rPr>
       </w:pPr>
@@ -178,11 +167,7 @@
           <w:ilvl w:val="1"/>
           <w:numId w:val="2"/>
         </w:numPr>
-        <w:bidi w:val="0"/>
-        <w:ind w:right="0"/>
-        <w:jc w:val="left"/>
-        <w:rPr>
-          <w:rtl w:val="0"/>
+        <w:rPr>
           <w:lang w:val="it-IT"/>
         </w:rPr>
       </w:pPr>
@@ -201,11 +186,7 @@
           <w:ilvl w:val="0"/>
           <w:numId w:val="2"/>
         </w:numPr>
-        <w:bidi w:val="0"/>
-        <w:ind w:right="0"/>
-        <w:jc w:val="left"/>
-        <w:rPr>
-          <w:rtl w:val="0"/>
+        <w:rPr>
           <w:lang w:val="it-IT"/>
         </w:rPr>
       </w:pPr>
@@ -224,11 +205,7 @@
           <w:ilvl w:val="0"/>
           <w:numId w:val="2"/>
         </w:numPr>
-        <w:bidi w:val="0"/>
-        <w:ind w:right="0"/>
-        <w:jc w:val="left"/>
-        <w:rPr>
-          <w:rtl w:val="0"/>
+        <w:rPr>
           <w:lang w:val="it-IT"/>
         </w:rPr>
       </w:pPr>
@@ -245,13 +222,9 @@
         <w:pStyle w:val="Corpo A"/>
         <w:numPr>
           <w:ilvl w:val="1"/>
-          <w:numId w:val="3"/>
+          <w:numId w:val="2"/>
         </w:numPr>
-        <w:bidi w:val="0"/>
-        <w:ind w:right="0"/>
-        <w:jc w:val="left"/>
-        <w:rPr>
-          <w:rtl w:val="0"/>
+        <w:rPr>
           <w:lang w:val="it-IT"/>
         </w:rPr>
       </w:pPr>
@@ -261,6 +234,25 @@
           <w:lang w:val="it-IT"/>
         </w:rPr>
         <w:t>chatroom.py</w:t>
+      </w:r>
+    </w:p>
+    <w:p>
+      <w:pPr>
+        <w:pStyle w:val="Corpo A"/>
+        <w:numPr>
+          <w:ilvl w:val="1"/>
+          <w:numId w:val="2"/>
+        </w:numPr>
+        <w:rPr>
+          <w:lang w:val="it-IT"/>
+        </w:rPr>
+      </w:pPr>
+      <w:r>
+        <w:rPr>
+          <w:rtl w:val="0"/>
+          <w:lang w:val="it-IT"/>
+        </w:rPr>
+        <w:t>usermanager.py</w:t>
       </w:r>
     </w:p>
     <w:p>
@@ -270,11 +262,7 @@
           <w:ilvl w:val="0"/>
           <w:numId w:val="2"/>
         </w:numPr>
-        <w:bidi w:val="0"/>
-        <w:ind w:right="0"/>
-        <w:jc w:val="left"/>
-        <w:rPr>
-          <w:rtl w:val="0"/>
+        <w:rPr>
           <w:lang w:val="it-IT"/>
         </w:rPr>
       </w:pPr>
@@ -293,11 +281,7 @@
           <w:ilvl w:val="0"/>
           <w:numId w:val="2"/>
         </w:numPr>
-        <w:bidi w:val="0"/>
-        <w:ind w:right="0"/>
-        <w:jc w:val="left"/>
-        <w:rPr>
-          <w:rtl w:val="0"/>
+        <w:rPr>
           <w:lang w:val="it-IT"/>
         </w:rPr>
       </w:pPr>
@@ -314,13 +298,9 @@
         <w:pStyle w:val="Corpo A"/>
         <w:numPr>
           <w:ilvl w:val="1"/>
-          <w:numId w:val="3"/>
+          <w:numId w:val="2"/>
         </w:numPr>
-        <w:bidi w:val="0"/>
-        <w:ind w:right="0"/>
-        <w:jc w:val="left"/>
-        <w:rPr>
-          <w:rtl w:val="0"/>
+        <w:rPr>
           <w:lang w:val="it-IT"/>
         </w:rPr>
       </w:pPr>
@@ -337,13 +317,9 @@
         <w:pStyle w:val="Corpo A"/>
         <w:numPr>
           <w:ilvl w:val="1"/>
-          <w:numId w:val="3"/>
+          <w:numId w:val="2"/>
         </w:numPr>
-        <w:bidi w:val="0"/>
-        <w:ind w:right="0"/>
-        <w:jc w:val="left"/>
-        <w:rPr>
-          <w:rtl w:val="0"/>
+        <w:rPr>
           <w:lang w:val="it-IT"/>
         </w:rPr>
       </w:pPr>
@@ -360,13 +336,9 @@
         <w:pStyle w:val="Corpo A"/>
         <w:numPr>
           <w:ilvl w:val="1"/>
-          <w:numId w:val="3"/>
+          <w:numId w:val="2"/>
         </w:numPr>
-        <w:bidi w:val="0"/>
-        <w:ind w:right="0"/>
-        <w:jc w:val="left"/>
-        <w:rPr>
-          <w:rtl w:val="0"/>
+        <w:rPr>
           <w:lang w:val="it-IT"/>
         </w:rPr>
       </w:pPr>
@@ -390,7 +362,6 @@
       <w:r>
         <w:rPr>
           <w:rtl w:val="0"/>
-          <w:lang w:val="it-IT"/>
         </w:rPr>
         <w:t>Technologies:</w:t>
       </w:r>
@@ -402,7 +373,6 @@
       <w:r>
         <w:rPr>
           <w:rtl w:val="0"/>
-          <w:lang w:val="it-IT"/>
         </w:rPr>
         <w:t>We use .csv files as databases and Python with Streamlit for the programming side.</w:t>
       </w:r>
@@ -419,7 +389,6 @@
       <w:r>
         <w:rPr>
           <w:rtl w:val="0"/>
-          <w:lang w:val="it-IT"/>
         </w:rPr>
         <w:t>System Design Decisions:</w:t>
       </w:r>
@@ -431,11 +400,27 @@
       <w:r>
         <w:rPr>
           <w:rtl w:val="0"/>
-          <w:lang w:val="it-IT"/>
-        </w:rPr>
-        <w:t>Monolithic design with back-end and front-end of login in the same file (login.py) and back-end and front-end of chatroom in the same file (chatroom.py).</w:t>
-      </w:r>
-      <w:r/>
+        </w:rPr>
+        <w:t>Monolithic design with back-end and front-end of login in the same file (login.py) and back-end and front-end of chatroom in the same file (chatroom</w:t>
+      </w:r>
+      <w:r>
+        <w:rPr>
+          <w:rtl w:val="0"/>
+        </w:rPr>
+        <w:t>.</w:t>
+      </w:r>
+      <w:r>
+        <w:rPr>
+          <w:rtl w:val="0"/>
+        </w:rPr>
+        <w:t>py).</w:t>
+      </w:r>
+      <w:r>
+        <w:rPr>
+          <w:rtl w:val="0"/>
+        </w:rPr>
+        <w:t xml:space="preserve"> Back-end and front-end of the User Manager page in the same file (usermanager.py)</w:t>
+      </w:r>
     </w:p>
     <w:sectPr>
       <w:headerReference w:type="default" r:id="rId4"/>
@@ -452,7 +437,7 @@
 <w:ftr xmlns:r="http://schemas.openxmlformats.org/officeDocument/2006/relationships" xmlns:wp="http://schemas.openxmlformats.org/drawingml/2006/wordprocessingDrawing" xmlns:w="http://schemas.openxmlformats.org/wordprocessingml/2006/main" xmlns:w10="urn:schemas-microsoft-com:office:word" xmlns:w14="http://schemas.microsoft.com/office/word/2010/wordml" xmlns:wps="http://schemas.microsoft.com/office/word/2010/wordprocessingShape" xmlns:wpg="http://schemas.microsoft.com/office/word/2010/wordprocessingGroup" xmlns:mc="http://schemas.openxmlformats.org/markup-compatibility/2006" xmlns:v="urn:schemas-microsoft-com:vml" xmlns:o="urn:schemas-microsoft-com:office:office" xmlns:m="http://schemas.openxmlformats.org/officeDocument/2006/math" mc:Ignorable="w14">
   <w:p>
     <w:pPr>
-      <w:pStyle w:val="Intestazione e piè pagina"/>
+      <w:pStyle w:val="Intestazione e piè di pagina"/>
       <w:bidi w:val="0"/>
     </w:pPr>
     <w:r/>
@@ -464,7 +449,7 @@
 <w:hdr xmlns:r="http://schemas.openxmlformats.org/officeDocument/2006/relationships" xmlns:wp="http://schemas.openxmlformats.org/drawingml/2006/wordprocessingDrawing" xmlns:w="http://schemas.openxmlformats.org/wordprocessingml/2006/main" xmlns:w10="urn:schemas-microsoft-com:office:word" xmlns:w14="http://schemas.microsoft.com/office/word/2010/wordml" xmlns:wps="http://schemas.microsoft.com/office/word/2010/wordprocessingShape" xmlns:wpg="http://schemas.microsoft.com/office/word/2010/wordprocessingGroup" xmlns:mc="http://schemas.openxmlformats.org/markup-compatibility/2006" xmlns:v="urn:schemas-microsoft-com:vml" xmlns:o="urn:schemas-microsoft-com:office:office" xmlns:m="http://schemas.openxmlformats.org/officeDocument/2006/math" mc:Ignorable="w14">
   <w:p>
     <w:pPr>
-      <w:pStyle w:val="Intestazione e piè pagina"/>
+      <w:pStyle w:val="Intestazione e piè di pagina"/>
       <w:bidi w:val="0"/>
     </w:pPr>
     <w:r/>
@@ -757,297 +742,6 @@
   </w:num>
   <w:num w:numId="2">
     <w:abstractNumId w:val="0"/>
-  </w:num>
-  <w:num w:numId="3">
-    <w:abstractNumId w:val="0"/>
-    <w:lvlOverride w:ilvl="0">
-      <w:lvl w:ilvl="0">
-        <w:start w:val="1"/>
-        <w:numFmt w:val="bullet"/>
-        <w:suff w:val="tab"/>
-        <w:lvlText w:val="•"/>
-        <w:lvlJc w:val="left"/>
-        <w:pPr>
-          <w:ind w:left="229" w:hanging="229"/>
-        </w:pPr>
-        <w:rPr>
-          <w:rFonts w:ascii="Helvetica Neue" w:cs="Helvetica Neue" w:hAnsi="Helvetica Neue" w:eastAsia="Helvetica Neue"/>
-          <w:b w:val="0"/>
-          <w:bCs w:val="0"/>
-          <w:i w:val="0"/>
-          <w:iCs w:val="0"/>
-          <w:caps w:val="0"/>
-          <w:smallCaps w:val="0"/>
-          <w:strike w:val="0"/>
-          <w:dstrike w:val="0"/>
-          <w:outline w:val="0"/>
-          <w:emboss w:val="0"/>
-          <w:imprint w:val="0"/>
-          <w:spacing w:val="0"/>
-          <w:w w:val="100"/>
-          <w:kern w:val="0"/>
-          <w:position w:val="0"/>
-          <w:highlight w:val="none"/>
-          <w:vertAlign w:val="baseline"/>
-        </w:rPr>
-      </w:lvl>
-    </w:lvlOverride>
-    <w:lvlOverride w:ilvl="1">
-      <w:lvl w:ilvl="1">
-        <w:start w:val="1"/>
-        <w:numFmt w:val="bullet"/>
-        <w:suff w:val="tab"/>
-        <w:lvlText w:val="•"/>
-        <w:lvlJc w:val="left"/>
-        <w:pPr>
-          <w:ind w:left="409" w:hanging="229"/>
-        </w:pPr>
-        <w:rPr>
-          <w:rFonts w:ascii="Helvetica Neue" w:cs="Helvetica Neue" w:hAnsi="Helvetica Neue" w:eastAsia="Helvetica Neue"/>
-          <w:b w:val="0"/>
-          <w:bCs w:val="0"/>
-          <w:i w:val="0"/>
-          <w:iCs w:val="0"/>
-          <w:caps w:val="0"/>
-          <w:smallCaps w:val="0"/>
-          <w:strike w:val="0"/>
-          <w:dstrike w:val="0"/>
-          <w:outline w:val="0"/>
-          <w:emboss w:val="0"/>
-          <w:imprint w:val="0"/>
-          <w:spacing w:val="0"/>
-          <w:w w:val="100"/>
-          <w:kern w:val="0"/>
-          <w:position w:val="0"/>
-          <w:highlight w:val="none"/>
-          <w:vertAlign w:val="baseline"/>
-        </w:rPr>
-      </w:lvl>
-    </w:lvlOverride>
-    <w:lvlOverride w:ilvl="2">
-      <w:lvl w:ilvl="2">
-        <w:start w:val="1"/>
-        <w:numFmt w:val="bullet"/>
-        <w:suff w:val="tab"/>
-        <w:lvlText w:val="•"/>
-        <w:lvlJc w:val="left"/>
-        <w:pPr>
-          <w:ind w:left="589" w:hanging="229"/>
-        </w:pPr>
-        <w:rPr>
-          <w:rFonts w:ascii="Helvetica Neue" w:cs="Helvetica Neue" w:hAnsi="Helvetica Neue" w:eastAsia="Helvetica Neue"/>
-          <w:b w:val="0"/>
-          <w:bCs w:val="0"/>
-          <w:i w:val="0"/>
-          <w:iCs w:val="0"/>
-          <w:caps w:val="0"/>
-          <w:smallCaps w:val="0"/>
-          <w:strike w:val="0"/>
-          <w:dstrike w:val="0"/>
-          <w:outline w:val="0"/>
-          <w:emboss w:val="0"/>
-          <w:imprint w:val="0"/>
-          <w:spacing w:val="0"/>
-          <w:w w:val="100"/>
-          <w:kern w:val="0"/>
-          <w:position w:val="0"/>
-          <w:highlight w:val="none"/>
-          <w:vertAlign w:val="baseline"/>
-        </w:rPr>
-      </w:lvl>
-    </w:lvlOverride>
-    <w:lvlOverride w:ilvl="3">
-      <w:lvl w:ilvl="3">
-        <w:start w:val="1"/>
-        <w:numFmt w:val="bullet"/>
-        <w:suff w:val="tab"/>
-        <w:lvlText w:val="•"/>
-        <w:lvlJc w:val="left"/>
-        <w:pPr>
-          <w:ind w:left="769" w:hanging="229"/>
-        </w:pPr>
-        <w:rPr>
-          <w:rFonts w:ascii="Helvetica Neue" w:cs="Helvetica Neue" w:hAnsi="Helvetica Neue" w:eastAsia="Helvetica Neue"/>
-          <w:b w:val="0"/>
-          <w:bCs w:val="0"/>
-          <w:i w:val="0"/>
-          <w:iCs w:val="0"/>
-          <w:caps w:val="0"/>
-          <w:smallCaps w:val="0"/>
-          <w:strike w:val="0"/>
-          <w:dstrike w:val="0"/>
-          <w:outline w:val="0"/>
-          <w:emboss w:val="0"/>
-          <w:imprint w:val="0"/>
-          <w:spacing w:val="0"/>
-          <w:w w:val="100"/>
-          <w:kern w:val="0"/>
-          <w:position w:val="0"/>
-          <w:highlight w:val="none"/>
-          <w:vertAlign w:val="baseline"/>
-        </w:rPr>
-      </w:lvl>
-    </w:lvlOverride>
-    <w:lvlOverride w:ilvl="4">
-      <w:lvl w:ilvl="4">
-        <w:start w:val="1"/>
-        <w:numFmt w:val="bullet"/>
-        <w:suff w:val="tab"/>
-        <w:lvlText w:val="•"/>
-        <w:lvlJc w:val="left"/>
-        <w:pPr>
-          <w:ind w:left="949" w:hanging="229"/>
-        </w:pPr>
-        <w:rPr>
-          <w:rFonts w:ascii="Helvetica Neue" w:cs="Helvetica Neue" w:hAnsi="Helvetica Neue" w:eastAsia="Helvetica Neue"/>
-          <w:b w:val="0"/>
-          <w:bCs w:val="0"/>
-          <w:i w:val="0"/>
-          <w:iCs w:val="0"/>
-          <w:caps w:val="0"/>
-          <w:smallCaps w:val="0"/>
-          <w:strike w:val="0"/>
-          <w:dstrike w:val="0"/>
-          <w:outline w:val="0"/>
-          <w:emboss w:val="0"/>
-          <w:imprint w:val="0"/>
-          <w:spacing w:val="0"/>
-          <w:w w:val="100"/>
-          <w:kern w:val="0"/>
-          <w:position w:val="0"/>
-          <w:highlight w:val="none"/>
-          <w:vertAlign w:val="baseline"/>
-        </w:rPr>
-      </w:lvl>
-    </w:lvlOverride>
-    <w:lvlOverride w:ilvl="5">
-      <w:lvl w:ilvl="5">
-        <w:start w:val="1"/>
-        <w:numFmt w:val="bullet"/>
-        <w:suff w:val="tab"/>
-        <w:lvlText w:val="•"/>
-        <w:lvlJc w:val="left"/>
-        <w:pPr>
-          <w:ind w:left="1129" w:hanging="229"/>
-        </w:pPr>
-        <w:rPr>
-          <w:rFonts w:ascii="Helvetica Neue" w:cs="Helvetica Neue" w:hAnsi="Helvetica Neue" w:eastAsia="Helvetica Neue"/>
-          <w:b w:val="0"/>
-          <w:bCs w:val="0"/>
-          <w:i w:val="0"/>
-          <w:iCs w:val="0"/>
-          <w:caps w:val="0"/>
-          <w:smallCaps w:val="0"/>
-          <w:strike w:val="0"/>
-          <w:dstrike w:val="0"/>
-          <w:outline w:val="0"/>
-          <w:emboss w:val="0"/>
-          <w:imprint w:val="0"/>
-          <w:spacing w:val="0"/>
-          <w:w w:val="100"/>
-          <w:kern w:val="0"/>
-          <w:position w:val="0"/>
-          <w:highlight w:val="none"/>
-          <w:vertAlign w:val="baseline"/>
-        </w:rPr>
-      </w:lvl>
-    </w:lvlOverride>
-    <w:lvlOverride w:ilvl="6">
-      <w:lvl w:ilvl="6">
-        <w:start w:val="1"/>
-        <w:numFmt w:val="bullet"/>
-        <w:suff w:val="tab"/>
-        <w:lvlText w:val="•"/>
-        <w:lvlJc w:val="left"/>
-        <w:pPr>
-          <w:ind w:left="1309" w:hanging="229"/>
-        </w:pPr>
-        <w:rPr>
-          <w:rFonts w:ascii="Helvetica Neue" w:cs="Helvetica Neue" w:hAnsi="Helvetica Neue" w:eastAsia="Helvetica Neue"/>
-          <w:b w:val="0"/>
-          <w:bCs w:val="0"/>
-          <w:i w:val="0"/>
-          <w:iCs w:val="0"/>
-          <w:caps w:val="0"/>
-          <w:smallCaps w:val="0"/>
-          <w:strike w:val="0"/>
-          <w:dstrike w:val="0"/>
-          <w:outline w:val="0"/>
-          <w:emboss w:val="0"/>
-          <w:imprint w:val="0"/>
-          <w:spacing w:val="0"/>
-          <w:w w:val="100"/>
-          <w:kern w:val="0"/>
-          <w:position w:val="0"/>
-          <w:highlight w:val="none"/>
-          <w:vertAlign w:val="baseline"/>
-        </w:rPr>
-      </w:lvl>
-    </w:lvlOverride>
-    <w:lvlOverride w:ilvl="7">
-      <w:lvl w:ilvl="7">
-        <w:start w:val="1"/>
-        <w:numFmt w:val="bullet"/>
-        <w:suff w:val="tab"/>
-        <w:lvlText w:val="•"/>
-        <w:lvlJc w:val="left"/>
-        <w:pPr>
-          <w:ind w:left="1489" w:hanging="229"/>
-        </w:pPr>
-        <w:rPr>
-          <w:rFonts w:ascii="Helvetica Neue" w:cs="Helvetica Neue" w:hAnsi="Helvetica Neue" w:eastAsia="Helvetica Neue"/>
-          <w:b w:val="0"/>
-          <w:bCs w:val="0"/>
-          <w:i w:val="0"/>
-          <w:iCs w:val="0"/>
-          <w:caps w:val="0"/>
-          <w:smallCaps w:val="0"/>
-          <w:strike w:val="0"/>
-          <w:dstrike w:val="0"/>
-          <w:outline w:val="0"/>
-          <w:emboss w:val="0"/>
-          <w:imprint w:val="0"/>
-          <w:spacing w:val="0"/>
-          <w:w w:val="100"/>
-          <w:kern w:val="0"/>
-          <w:position w:val="0"/>
-          <w:highlight w:val="none"/>
-          <w:vertAlign w:val="baseline"/>
-        </w:rPr>
-      </w:lvl>
-    </w:lvlOverride>
-    <w:lvlOverride w:ilvl="8">
-      <w:lvl w:ilvl="8">
-        <w:start w:val="1"/>
-        <w:numFmt w:val="bullet"/>
-        <w:suff w:val="tab"/>
-        <w:lvlText w:val="•"/>
-        <w:lvlJc w:val="left"/>
-        <w:pPr>
-          <w:ind w:left="1669" w:hanging="229"/>
-        </w:pPr>
-        <w:rPr>
-          <w:rFonts w:ascii="Helvetica Neue" w:cs="Helvetica Neue" w:hAnsi="Helvetica Neue" w:eastAsia="Helvetica Neue"/>
-          <w:b w:val="0"/>
-          <w:bCs w:val="0"/>
-          <w:i w:val="0"/>
-          <w:iCs w:val="0"/>
-          <w:caps w:val="0"/>
-          <w:smallCaps w:val="0"/>
-          <w:strike w:val="0"/>
-          <w:dstrike w:val="0"/>
-          <w:outline w:val="0"/>
-          <w:emboss w:val="0"/>
-          <w:imprint w:val="0"/>
-          <w:spacing w:val="0"/>
-          <w:w w:val="100"/>
-          <w:kern w:val="0"/>
-          <w:position w:val="0"/>
-          <w:highlight w:val="none"/>
-          <w:vertAlign w:val="baseline"/>
-        </w:rPr>
-      </w:lvl>
-    </w:lvlOverride>
   </w:num>
 </w:numbering>
 </file>
@@ -1159,9 +853,9 @@
     <w:next w:val="No List"/>
     <w:pPr/>
   </w:style>
-  <w:style w:type="paragraph" w:styleId="Intestazione e piè pagina">
-    <w:name w:val="Intestazione e piè pagina"/>
-    <w:next w:val="Intestazione e piè pagina"/>
+  <w:style w:type="paragraph" w:styleId="Intestazione e piè di pagina">
+    <w:name w:val="Intestazione e piè di pagina"/>
+    <w:next w:val="Intestazione e piè di pagina"/>
     <w:pPr>
       <w:keepNext w:val="0"/>
       <w:keepLines w:val="0"/>
@@ -1197,14 +891,6 @@
       <w:szCs w:val="24"/>
       <w:u w:val="none"/>
       <w:vertAlign w:val="baseline"/>
-      <w14:textOutline>
-        <w14:noFill/>
-      </w14:textOutline>
-      <w14:textFill>
-        <w14:solidFill>
-          <w14:srgbClr w14:val="000000"/>
-        </w14:solidFill>
-      </w14:textFill>
     </w:rPr>
   </w:style>
   <w:style w:type="paragraph" w:styleId="Titolo">
@@ -1243,14 +929,6 @@
       <w:u w:val="none" w:color="000000"/>
       <w:vertAlign w:val="baseline"/>
       <w:lang w:val="it-IT"/>
-      <w14:textOutline>
-        <w14:noFill/>
-      </w14:textOutline>
-      <w14:textFill>
-        <w14:solidFill>
-          <w14:srgbClr w14:val="000000"/>
-        </w14:solidFill>
-      </w14:textFill>
     </w:rPr>
   </w:style>
   <w:style w:type="paragraph" w:styleId="Corpo A">
@@ -1289,11 +967,6 @@
       <w:u w:val="none" w:color="000000"/>
       <w:vertAlign w:val="baseline"/>
       <w:lang w:val="it-IT"/>
-      <w14:textFill>
-        <w14:solidFill>
-          <w14:srgbClr w14:val="000000"/>
-        </w14:solidFill>
-      </w14:textFill>
     </w:rPr>
   </w:style>
   <w:style w:type="paragraph" w:styleId="Intestazione">
@@ -1332,14 +1005,6 @@
       <w:u w:val="none" w:color="000000"/>
       <w:vertAlign w:val="baseline"/>
       <w:lang w:val="it-IT"/>
-      <w14:textOutline>
-        <w14:noFill/>
-      </w14:textOutline>
-      <w14:textFill>
-        <w14:solidFill>
-          <w14:srgbClr w14:val="000000"/>
-        </w14:solidFill>
-      </w14:textFill>
     </w:rPr>
   </w:style>
   <w:style w:type="numbering" w:styleId="Punto elenco">

</xml_diff>